<commit_message>
work number 4 done
</commit_message>
<xml_diff>
--- a/Л4/Хасаншин Д.Р. ТРП-2-20.docx
+++ b/Л4/Хасаншин Д.Р. ТРП-2-20.docx
@@ -147,7 +147,7 @@
           <w:sz w:val="24"/>
         </w:rPr>
       </w:pPr>
-      <w:hyperlink r:id="rId5" w:history="1">
+      <w:hyperlink r:id="rId7" w:history="1">
         <w:r>
           <w:rPr>
             <w:rStyle w:val="a3"/>
@@ -247,7 +247,7 @@
           <w:tab w:val="left" w:leader="dot" w:pos="6117"/>
         </w:tabs>
         <w:spacing w:before="242" w:line="422" w:lineRule="auto"/>
-        <w:ind w:left="3152" w:right="3006"/>
+        <w:ind w:left="1418" w:right="1134"/>
         <w:jc w:val="center"/>
       </w:pPr>
       <w:r>
@@ -260,7 +260,10 @@
         <w:t xml:space="preserve"> </w:t>
       </w:r>
       <w:r>
-        <w:t xml:space="preserve">№3 </w:t>
+        <w:t>№4</w:t>
+      </w:r>
+      <w:r>
+        <w:t xml:space="preserve"> </w:t>
       </w:r>
       <w:r>
         <w:rPr>
@@ -269,7 +272,13 @@
         <w:t xml:space="preserve"> </w:t>
       </w:r>
       <w:r>
-        <w:t>дисциплины "Теория вероятностей и математическая статистика"</w:t>
+        <w:t xml:space="preserve">дисциплины "Теория </w:t>
+      </w:r>
+      <w:r>
+        <w:t xml:space="preserve">   </w:t>
+      </w:r>
+      <w:r>
+        <w:t>вероятностей и математическая статистика"</w:t>
       </w:r>
     </w:p>
     <w:p>
@@ -396,8 +405,6 @@
           <w:sz w:val="30"/>
         </w:rPr>
       </w:pPr>
-      <w:bookmarkStart w:id="0" w:name="_GoBack"/>
-      <w:bookmarkEnd w:id="0"/>
     </w:p>
     <w:p>
       <w:pPr>
@@ -414,25 +421,2388 @@
         <w:ind w:left="2829" w:right="3005"/>
         <w:jc w:val="center"/>
       </w:pPr>
+    </w:p>
+    <w:p>
+      <w:pPr>
+        <w:pStyle w:val="a4"/>
+        <w:spacing w:line="300" w:lineRule="auto"/>
+        <w:ind w:left="2829" w:right="3005"/>
+        <w:jc w:val="center"/>
+      </w:pPr>
+    </w:p>
+    <w:p>
+      <w:pPr>
+        <w:pStyle w:val="a4"/>
+        <w:spacing w:line="300" w:lineRule="auto"/>
+        <w:ind w:left="2829" w:right="3005"/>
+        <w:jc w:val="center"/>
+      </w:pPr>
+    </w:p>
+    <w:p>
+      <w:pPr>
+        <w:pStyle w:val="a4"/>
+        <w:spacing w:line="300" w:lineRule="auto"/>
+        <w:ind w:left="2829" w:right="3005"/>
+        <w:jc w:val="center"/>
+      </w:pPr>
       <w:r>
         <w:t>Казань-2021</w:t>
       </w:r>
     </w:p>
     <w:p>
       <w:pPr>
-        <w:rPr>
+        <w:pStyle w:val="a4"/>
+        <w:spacing w:line="300" w:lineRule="auto"/>
+        <w:ind w:left="2829" w:right="3005"/>
+        <w:jc w:val="center"/>
+        <w:rPr>
+          <w:b/>
+        </w:rPr>
+      </w:pPr>
+      <w:r>
+        <w:rPr>
+          <w:b/>
+        </w:rPr>
+        <w:lastRenderedPageBreak/>
+        <w:t>Лабораторная работа № 4</w:t>
+      </w:r>
+    </w:p>
+    <w:p>
+      <w:pPr>
+        <w:pStyle w:val="a4"/>
+        <w:spacing w:line="300" w:lineRule="auto"/>
+        <w:jc w:val="center"/>
+        <w:rPr>
+          <w:b/>
+        </w:rPr>
+      </w:pPr>
+      <w:r>
+        <w:rPr>
+          <w:b/>
+        </w:rPr>
+        <w:t>ИССЛЕДОВАНИЕ ДИСКРЕТНЫХ СЛУЧАЙНЫХ ВЕЛИЧИН С ЗАДАННЫМ ЗАКОНОМ РАСПРЕДЕЛЕНИЯ</w:t>
+      </w:r>
+    </w:p>
+    <w:p>
+      <w:pPr>
+        <w:pStyle w:val="a4"/>
+        <w:spacing w:line="300" w:lineRule="auto"/>
+        <w:jc w:val="both"/>
+      </w:pPr>
+      <w:r>
+        <w:rPr>
+          <w:b/>
+        </w:rPr>
+        <w:t xml:space="preserve">Цель работы: </w:t>
+      </w:r>
+      <w:r>
+        <w:t>получить навыки представления и анализа случайных величин через законы распределения в различных формах.</w:t>
+      </w:r>
+    </w:p>
+    <w:p>
+      <w:pPr>
+        <w:pStyle w:val="a4"/>
+        <w:spacing w:line="300" w:lineRule="auto"/>
+        <w:jc w:val="center"/>
+        <w:rPr>
+          <w:b/>
+        </w:rPr>
+      </w:pPr>
+      <w:r>
+        <w:rPr>
+          <w:b/>
+        </w:rPr>
+        <w:t>Основные теоретические сведения</w:t>
+      </w:r>
+    </w:p>
+    <w:p>
+      <w:pPr>
+        <w:jc w:val="center"/>
+        <w:rPr>
+          <w:b/>
+          <w:sz w:val="28"/>
+          <w:szCs w:val="28"/>
+        </w:rPr>
+      </w:pPr>
+      <w:r>
+        <w:rPr>
+          <w:b/>
+          <w:sz w:val="28"/>
+          <w:szCs w:val="28"/>
+        </w:rPr>
+        <w:t>Биномиальное распределение</w:t>
+      </w:r>
+    </w:p>
+    <w:p>
+      <w:pPr>
+        <w:rPr>
+          <w:sz w:val="28"/>
+          <w:szCs w:val="28"/>
+        </w:rPr>
+      </w:pPr>
+      <w:r>
+        <w:rPr>
+          <w:sz w:val="28"/>
+          <w:szCs w:val="28"/>
+        </w:rPr>
+        <w:t xml:space="preserve"> Законом распределения дискретной случайной величины называют соответствие между возможными значениями и их вероятностями; его можно задать таблично, аналитически и графически.</w:t>
+      </w:r>
+    </w:p>
+    <w:p>
+      <w:pPr>
+        <w:rPr>
+          <w:sz w:val="28"/>
+          <w:szCs w:val="28"/>
+        </w:rPr>
+      </w:pPr>
+      <w:r>
+        <w:rPr>
+          <w:sz w:val="28"/>
+          <w:szCs w:val="28"/>
+        </w:rPr>
+        <w:t xml:space="preserve"> Следует принять в качестве дискретной случайной величины Х число появлений события</w:t>
+      </w:r>
+      <w:proofErr w:type="gramStart"/>
+      <w:r>
+        <w:rPr>
+          <w:sz w:val="28"/>
+          <w:szCs w:val="28"/>
+        </w:rPr>
+        <w:t xml:space="preserve"> А</w:t>
+      </w:r>
+      <w:proofErr w:type="gramEnd"/>
+      <w:r>
+        <w:rPr>
+          <w:sz w:val="28"/>
+          <w:szCs w:val="28"/>
+        </w:rPr>
+        <w:t xml:space="preserve"> в этих испытаниях. Для определения закона распределения величины Х необходимо выявить возможные значения Х и их вероятности. Событие</w:t>
+      </w:r>
+      <w:proofErr w:type="gramStart"/>
+      <w:r>
+        <w:rPr>
+          <w:sz w:val="28"/>
+          <w:szCs w:val="28"/>
+        </w:rPr>
+        <w:t xml:space="preserve"> А</w:t>
+      </w:r>
+      <w:proofErr w:type="gramEnd"/>
+      <w:r>
+        <w:rPr>
+          <w:sz w:val="28"/>
+          <w:szCs w:val="28"/>
+        </w:rPr>
+        <w:t xml:space="preserve"> в n испытаниях может: </w:t>
+      </w:r>
+    </w:p>
+    <w:p>
+      <w:pPr>
+        <w:rPr>
+          <w:sz w:val="28"/>
+          <w:szCs w:val="28"/>
+        </w:rPr>
+      </w:pPr>
+      <w:r>
+        <w:rPr>
+          <w:sz w:val="28"/>
+          <w:szCs w:val="28"/>
+        </w:rPr>
+        <w:t>1) не появиться вообще (х</w:t>
+      </w:r>
+      <w:proofErr w:type="gramStart"/>
+      <w:r>
+        <w:rPr>
+          <w:sz w:val="28"/>
+          <w:szCs w:val="28"/>
+        </w:rPr>
+        <w:t>1</w:t>
+      </w:r>
+      <w:proofErr w:type="gramEnd"/>
+      <w:r>
+        <w:rPr>
+          <w:sz w:val="28"/>
+          <w:szCs w:val="28"/>
+        </w:rPr>
+        <w:t xml:space="preserve"> = 0); </w:t>
+      </w:r>
+    </w:p>
+    <w:p>
+      <w:pPr>
+        <w:rPr>
+          <w:sz w:val="28"/>
+          <w:szCs w:val="28"/>
+        </w:rPr>
+      </w:pPr>
+      <w:r>
+        <w:rPr>
+          <w:sz w:val="28"/>
+          <w:szCs w:val="28"/>
+        </w:rPr>
+        <w:t>2) появиться один раз (х</w:t>
+      </w:r>
+      <w:proofErr w:type="gramStart"/>
+      <w:r>
+        <w:rPr>
+          <w:sz w:val="28"/>
+          <w:szCs w:val="28"/>
+        </w:rPr>
+        <w:t>2</w:t>
+      </w:r>
+      <w:proofErr w:type="gramEnd"/>
+      <w:r>
+        <w:rPr>
+          <w:sz w:val="28"/>
+          <w:szCs w:val="28"/>
+        </w:rPr>
+        <w:t xml:space="preserve"> = 1); </w:t>
+      </w:r>
+    </w:p>
+    <w:p>
+      <w:pPr>
+        <w:rPr>
+          <w:sz w:val="28"/>
+          <w:szCs w:val="28"/>
+        </w:rPr>
+      </w:pPr>
+      <w:r>
+        <w:rPr>
+          <w:sz w:val="28"/>
+          <w:szCs w:val="28"/>
+        </w:rPr>
+        <w:t>3) появиться два раза (х3 = 2);</w:t>
+      </w:r>
+    </w:p>
+    <w:p>
+      <w:pPr>
+        <w:rPr>
+          <w:sz w:val="28"/>
+          <w:szCs w:val="28"/>
+        </w:rPr>
+      </w:pPr>
+      <w:r>
+        <w:rPr>
+          <w:sz w:val="28"/>
+          <w:szCs w:val="28"/>
+        </w:rPr>
+        <w:t>4) появиться n раз (х</w:t>
+      </w:r>
+      <w:proofErr w:type="gramStart"/>
+      <w:r>
+        <w:rPr>
+          <w:sz w:val="28"/>
+          <w:szCs w:val="28"/>
+        </w:rPr>
+        <w:t>n</w:t>
+      </w:r>
+      <w:proofErr w:type="gramEnd"/>
+      <w:r>
+        <w:rPr>
+          <w:sz w:val="28"/>
+          <w:szCs w:val="28"/>
+        </w:rPr>
+        <w:t xml:space="preserve">+1 = n). </w:t>
+      </w:r>
+    </w:p>
+    <w:p>
+      <w:pPr>
+        <w:rPr>
+          <w:sz w:val="28"/>
+          <w:szCs w:val="28"/>
+        </w:rPr>
+      </w:pPr>
+      <w:r>
+        <w:rPr>
+          <w:sz w:val="28"/>
+          <w:szCs w:val="28"/>
+        </w:rPr>
+        <w:t>Отсюда возможные значения Х таковы: х</w:t>
+      </w:r>
+      <w:proofErr w:type="gramStart"/>
+      <w:r>
+        <w:rPr>
+          <w:sz w:val="28"/>
+          <w:szCs w:val="28"/>
+        </w:rPr>
+        <w:t>1</w:t>
+      </w:r>
+      <w:proofErr w:type="gramEnd"/>
+      <w:r>
+        <w:rPr>
+          <w:sz w:val="28"/>
+          <w:szCs w:val="28"/>
+        </w:rPr>
+        <w:t xml:space="preserve"> = 0; х2 = 1; х3 = 2; </w:t>
+      </w:r>
+      <w:proofErr w:type="spellStart"/>
+      <w:r>
+        <w:rPr>
+          <w:sz w:val="28"/>
+          <w:szCs w:val="28"/>
+        </w:rPr>
+        <w:t>хn</w:t>
+      </w:r>
+      <w:proofErr w:type="spellEnd"/>
+      <w:r>
+        <w:rPr>
+          <w:sz w:val="28"/>
+          <w:szCs w:val="28"/>
+        </w:rPr>
+        <w:t>= n.</w:t>
+      </w:r>
+    </w:p>
+    <w:p>
+      <w:pPr>
+        <w:rPr>
+          <w:sz w:val="28"/>
+          <w:szCs w:val="28"/>
+        </w:rPr>
+      </w:pPr>
+      <w:r>
+        <w:rPr>
+          <w:sz w:val="28"/>
+          <w:szCs w:val="28"/>
+        </w:rPr>
+        <w:t>Для определения вероятности этих значений необходимо воспользоваться формулой Бернулли (вероятность появления события k-раз в n испытаниях):</w:t>
+      </w:r>
+    </w:p>
+    <w:p>
+      <w:pPr>
+        <w:jc w:val="center"/>
+        <w:rPr>
+          <w:b/>
+          <w:sz w:val="28"/>
+          <w:szCs w:val="28"/>
+        </w:rPr>
+      </w:pPr>
+      <w:r>
+        <w:rPr>
+          <w:noProof/>
+          <w:lang w:eastAsia="ru-RU"/>
+        </w:rPr>
+        <w:drawing>
+          <wp:inline distT="0" distB="0" distL="0" distR="0" wp14:anchorId="7363AB64" wp14:editId="5EE94584">
+            <wp:extent cx="2340000" cy="748800"/>
+            <wp:effectExtent l="0" t="0" r="3175" b="0"/>
+            <wp:docPr id="2" name="Рисунок 2"/>
+            <wp:cNvGraphicFramePr>
+              <a:graphicFrameLocks xmlns:a="http://schemas.openxmlformats.org/drawingml/2006/main" noChangeAspect="1"/>
+            </wp:cNvGraphicFramePr>
+            <a:graphic xmlns:a="http://schemas.openxmlformats.org/drawingml/2006/main">
+              <a:graphicData uri="http://schemas.openxmlformats.org/drawingml/2006/picture">
+                <pic:pic xmlns:pic="http://schemas.openxmlformats.org/drawingml/2006/picture">
+                  <pic:nvPicPr>
+                    <pic:cNvPr id="0" name=""/>
+                    <pic:cNvPicPr/>
+                  </pic:nvPicPr>
+                  <pic:blipFill>
+                    <a:blip r:embed="rId8"/>
+                    <a:stretch>
+                      <a:fillRect/>
+                    </a:stretch>
+                  </pic:blipFill>
+                  <pic:spPr>
+                    <a:xfrm>
+                      <a:off x="0" y="0"/>
+                      <a:ext cx="2355296" cy="753695"/>
+                    </a:xfrm>
+                    <a:prstGeom prst="rect">
+                      <a:avLst/>
+                    </a:prstGeom>
+                  </pic:spPr>
+                </pic:pic>
+              </a:graphicData>
+            </a:graphic>
+          </wp:inline>
+        </w:drawing>
+      </w:r>
+    </w:p>
+    <w:p>
+      <w:pPr>
+        <w:jc w:val="center"/>
+        <w:rPr>
+          <w:b/>
+          <w:sz w:val="28"/>
+          <w:szCs w:val="28"/>
+        </w:rPr>
+      </w:pPr>
+      <w:r>
+        <w:rPr>
+          <w:b/>
+          <w:sz w:val="28"/>
+          <w:szCs w:val="28"/>
+        </w:rPr>
+        <w:t>Распределение Пуассона</w:t>
+      </w:r>
+    </w:p>
+    <w:p>
+      <w:pPr>
+        <w:rPr>
+          <w:sz w:val="28"/>
+          <w:szCs w:val="28"/>
+        </w:rPr>
+      </w:pPr>
+      <w:r>
+        <w:rPr>
+          <w:sz w:val="28"/>
+          <w:szCs w:val="28"/>
+        </w:rPr>
+        <w:lastRenderedPageBreak/>
+        <w:t xml:space="preserve"> Распределение Пуассона – случай биномиального распределения, когда число испытаний n достаточно большое, а вероятность p события A мала (P ≤ 0,05). Дискретная случайная величина Х с реализациями x k </w:t>
+      </w:r>
+      <w:proofErr w:type="spellStart"/>
+      <w:r>
+        <w:rPr>
+          <w:sz w:val="28"/>
+          <w:szCs w:val="28"/>
+        </w:rPr>
+        <w:t>k</w:t>
+      </w:r>
+      <w:proofErr w:type="spellEnd"/>
+      <w:r>
+        <w:rPr>
+          <w:sz w:val="28"/>
+          <w:szCs w:val="28"/>
+        </w:rPr>
+        <w:t xml:space="preserve"> </w:t>
+      </w:r>
+      <w:r>
+        <w:rPr>
+          <w:sz w:val="28"/>
+          <w:szCs w:val="28"/>
+        </w:rPr>
+        <w:sym w:font="Symbol" w:char="F03D"/>
+      </w:r>
+      <w:r>
+        <w:rPr>
+          <w:sz w:val="28"/>
+          <w:szCs w:val="28"/>
+        </w:rPr>
+        <w:t xml:space="preserve"> , k = 0, 1, … имеет распределение Пуассона с параметром λ &gt; 0, что символически записывается как Х</w:t>
+      </w:r>
+      <w:proofErr w:type="gramStart"/>
+      <w:r>
+        <w:rPr>
+          <w:sz w:val="28"/>
+          <w:szCs w:val="28"/>
+        </w:rPr>
+        <w:t xml:space="preserve"> ~ Π (λ), </w:t>
+      </w:r>
+      <w:proofErr w:type="gramEnd"/>
+      <w:r>
+        <w:rPr>
+          <w:sz w:val="28"/>
+          <w:szCs w:val="28"/>
+        </w:rPr>
+        <w:t>если</w:t>
+      </w:r>
+    </w:p>
+    <w:p>
+      <w:pPr>
+        <w:jc w:val="center"/>
+        <w:rPr>
+          <w:sz w:val="28"/>
+          <w:szCs w:val="28"/>
+        </w:rPr>
+      </w:pPr>
+      <w:r>
+        <w:rPr>
+          <w:noProof/>
+          <w:lang w:eastAsia="ru-RU"/>
+        </w:rPr>
+        <w:drawing>
+          <wp:inline distT="0" distB="0" distL="0" distR="0" wp14:anchorId="219028C8" wp14:editId="70D17700">
+            <wp:extent cx="2664000" cy="778708"/>
+            <wp:effectExtent l="0" t="0" r="3175" b="2540"/>
+            <wp:docPr id="1" name="Рисунок 1"/>
+            <wp:cNvGraphicFramePr>
+              <a:graphicFrameLocks xmlns:a="http://schemas.openxmlformats.org/drawingml/2006/main" noChangeAspect="1"/>
+            </wp:cNvGraphicFramePr>
+            <a:graphic xmlns:a="http://schemas.openxmlformats.org/drawingml/2006/main">
+              <a:graphicData uri="http://schemas.openxmlformats.org/drawingml/2006/picture">
+                <pic:pic xmlns:pic="http://schemas.openxmlformats.org/drawingml/2006/picture">
+                  <pic:nvPicPr>
+                    <pic:cNvPr id="0" name=""/>
+                    <pic:cNvPicPr/>
+                  </pic:nvPicPr>
+                  <pic:blipFill>
+                    <a:blip r:embed="rId9"/>
+                    <a:stretch>
+                      <a:fillRect/>
+                    </a:stretch>
+                  </pic:blipFill>
+                  <pic:spPr>
+                    <a:xfrm>
+                      <a:off x="0" y="0"/>
+                      <a:ext cx="2663677" cy="778614"/>
+                    </a:xfrm>
+                    <a:prstGeom prst="rect">
+                      <a:avLst/>
+                    </a:prstGeom>
+                  </pic:spPr>
+                </pic:pic>
+              </a:graphicData>
+            </a:graphic>
+          </wp:inline>
+        </w:drawing>
+      </w:r>
+    </w:p>
+    <w:p>
+      <w:pPr>
+        <w:rPr>
+          <w:sz w:val="28"/>
+          <w:szCs w:val="28"/>
+        </w:rPr>
+      </w:pPr>
+      <w:r>
+        <w:rPr>
+          <w:sz w:val="28"/>
+          <w:szCs w:val="28"/>
+        </w:rPr>
+        <w:t xml:space="preserve">– число наступления события A, λ = n ∙ p – среднее значение </w:t>
+      </w:r>
+      <w:proofErr w:type="spellStart"/>
+      <w:r>
+        <w:rPr>
+          <w:sz w:val="28"/>
+          <w:szCs w:val="28"/>
+        </w:rPr>
+        <w:t>расределения</w:t>
+      </w:r>
+      <w:proofErr w:type="spellEnd"/>
+      <w:r>
+        <w:rPr>
+          <w:sz w:val="28"/>
+          <w:szCs w:val="28"/>
+        </w:rPr>
+        <w:t xml:space="preserve"> Пуассона, е = 2,7183 – основание натурального логарифма</w:t>
+      </w:r>
+      <w:r>
+        <w:rPr>
+          <w:sz w:val="28"/>
+          <w:szCs w:val="28"/>
+        </w:rPr>
+        <w:t>.</w:t>
+      </w:r>
+    </w:p>
+    <w:p>
+      <w:pPr>
+        <w:rPr>
+          <w:sz w:val="28"/>
+          <w:szCs w:val="28"/>
+        </w:rPr>
+      </w:pPr>
+      <w:r>
+        <w:rPr>
+          <w:sz w:val="28"/>
+          <w:szCs w:val="28"/>
+        </w:rPr>
+        <w:t>Распределение Пуассона имеет место, когда есть поток событий, называемым простейшим (или стационарным пуассоновским потоком). Потоком событий называют последовательность таких моментов, как например, поступление вызовов на коммуникационный узел, приходы посетителей в магазин и т.д. Примером применения распределения Пуассона в контроле качества является модель количества дефектов, которые могут появиться в приборе или устройстве.</w:t>
+      </w:r>
+    </w:p>
+    <w:p>
+      <w:pPr>
+        <w:jc w:val="center"/>
+        <w:rPr>
+          <w:b/>
+          <w:sz w:val="28"/>
+          <w:szCs w:val="28"/>
+        </w:rPr>
+      </w:pPr>
+      <w:r>
+        <w:rPr>
+          <w:b/>
+          <w:sz w:val="28"/>
+          <w:szCs w:val="28"/>
+        </w:rPr>
+        <w:t>Задания на выполнение лабораторной работы</w:t>
+      </w:r>
+    </w:p>
+    <w:p>
+      <w:pPr>
+        <w:rPr>
+          <w:sz w:val="28"/>
+          <w:szCs w:val="28"/>
+        </w:rPr>
+      </w:pPr>
+      <w:r>
+        <w:rPr>
+          <w:sz w:val="28"/>
+          <w:szCs w:val="28"/>
+        </w:rPr>
+        <w:t xml:space="preserve">1. Изучите алгоритм работы с функциями MS </w:t>
+      </w:r>
+      <w:proofErr w:type="spellStart"/>
+      <w:r>
+        <w:rPr>
+          <w:sz w:val="28"/>
+          <w:szCs w:val="28"/>
+        </w:rPr>
+        <w:t>Excel</w:t>
+      </w:r>
+      <w:proofErr w:type="spellEnd"/>
+      <w:r>
+        <w:rPr>
+          <w:sz w:val="28"/>
+          <w:szCs w:val="28"/>
+        </w:rPr>
+        <w:t xml:space="preserve"> (БИНОМРАСП, ПУАССОНРАСП).</w:t>
+      </w:r>
+    </w:p>
+    <w:p>
+      <w:pPr>
+        <w:rPr>
+          <w:sz w:val="28"/>
+          <w:szCs w:val="28"/>
+        </w:rPr>
+      </w:pPr>
+      <w:r>
+        <w:rPr>
+          <w:sz w:val="28"/>
+          <w:szCs w:val="28"/>
+        </w:rPr>
+        <w:t xml:space="preserve"> 2. Исследуйте биноминальный закон распределения в зависимости от его параметров (n, p). </w:t>
+      </w:r>
+    </w:p>
+    <w:p>
+      <w:pPr>
+        <w:rPr>
+          <w:sz w:val="28"/>
+          <w:szCs w:val="28"/>
+        </w:rPr>
+      </w:pPr>
+      <w:r>
+        <w:rPr>
+          <w:sz w:val="28"/>
+          <w:szCs w:val="28"/>
+        </w:rPr>
+        <w:t xml:space="preserve">3. Исследуйте закон распределения Пуассона в зависимости от его параметра λ. </w:t>
+      </w:r>
+    </w:p>
+    <w:p>
+      <w:pPr>
+        <w:rPr>
+          <w:sz w:val="28"/>
+          <w:szCs w:val="28"/>
+        </w:rPr>
+      </w:pPr>
+      <w:r>
+        <w:rPr>
+          <w:sz w:val="28"/>
+          <w:szCs w:val="28"/>
+        </w:rPr>
+        <w:t>4. Ответьте на контрольные вопросы.</w:t>
+      </w:r>
+    </w:p>
+    <w:p>
+      <w:pPr>
+        <w:jc w:val="center"/>
+        <w:rPr>
+          <w:b/>
+          <w:sz w:val="28"/>
+          <w:szCs w:val="28"/>
+        </w:rPr>
+      </w:pPr>
+      <w:r>
+        <w:rPr>
+          <w:b/>
+          <w:sz w:val="28"/>
+          <w:szCs w:val="28"/>
+        </w:rPr>
+        <w:t>Методика выполнения работы</w:t>
+      </w:r>
+    </w:p>
+    <w:p>
+      <w:pPr>
+        <w:pStyle w:val="a8"/>
+        <w:numPr>
+          <w:ilvl w:val="0"/>
+          <w:numId w:val="1"/>
+        </w:numPr>
+        <w:rPr>
+          <w:sz w:val="28"/>
+          <w:szCs w:val="28"/>
+        </w:rPr>
+      </w:pPr>
+      <w:r>
+        <w:rPr>
+          <w:sz w:val="28"/>
+          <w:szCs w:val="28"/>
+        </w:rPr>
+        <w:t xml:space="preserve">Для исследования биномиального закона распределения подготовьте таблицу в MS </w:t>
+      </w:r>
+      <w:proofErr w:type="spellStart"/>
+      <w:r>
+        <w:rPr>
+          <w:sz w:val="28"/>
+          <w:szCs w:val="28"/>
+        </w:rPr>
+        <w:t>Excel</w:t>
+      </w:r>
+      <w:proofErr w:type="spellEnd"/>
+      <w:r>
+        <w:rPr>
+          <w:sz w:val="28"/>
+          <w:szCs w:val="28"/>
+        </w:rPr>
+        <w:t xml:space="preserve">, используя встроенную статистическую функцию БИНОМРАСП </w:t>
+      </w:r>
+    </w:p>
+    <w:p>
+      <w:pPr>
+        <w:pStyle w:val="a8"/>
+        <w:rPr>
+          <w:sz w:val="28"/>
+          <w:szCs w:val="28"/>
+        </w:rPr>
+      </w:pPr>
+      <w:proofErr w:type="spellStart"/>
+      <w:proofErr w:type="gramStart"/>
+      <w:r>
+        <w:rPr>
+          <w:sz w:val="28"/>
+          <w:szCs w:val="28"/>
+        </w:rPr>
+        <w:lastRenderedPageBreak/>
+        <w:t>C</w:t>
+      </w:r>
+      <w:proofErr w:type="gramEnd"/>
+      <w:r>
+        <w:rPr>
+          <w:sz w:val="28"/>
+          <w:szCs w:val="28"/>
+        </w:rPr>
+        <w:t>интаксис</w:t>
+      </w:r>
+      <w:proofErr w:type="spellEnd"/>
+      <w:r>
+        <w:rPr>
+          <w:sz w:val="28"/>
+          <w:szCs w:val="28"/>
+        </w:rPr>
+        <w:t xml:space="preserve"> функции: БИНОМРАСП (Число успехов; Число испытаний; Вероятность успеха; Интегральная): Число успехов – количество успешных испытаний (k). Число испытаний – количество независимых испытаний (n). Вероятность успеха – вероятность успеха каждого испытания (p). Интегральная = 0 рассчитывается вероятность отдельного события Интегральная = 1 рассчитывается интегральная вероятность.</w:t>
+      </w:r>
+    </w:p>
+    <w:p>
+      <w:pPr>
+        <w:rPr>
+          <w:sz w:val="28"/>
+          <w:szCs w:val="28"/>
+        </w:rPr>
+      </w:pPr>
+      <w:r>
+        <w:rPr>
+          <w:sz w:val="28"/>
+          <w:szCs w:val="28"/>
+        </w:rPr>
+        <w:t xml:space="preserve">2. Введите в таблицу MS </w:t>
+      </w:r>
+      <w:proofErr w:type="spellStart"/>
+      <w:r>
+        <w:rPr>
+          <w:sz w:val="28"/>
+          <w:szCs w:val="28"/>
+        </w:rPr>
+        <w:t>Excel</w:t>
+      </w:r>
+      <w:proofErr w:type="spellEnd"/>
+      <w:r>
+        <w:rPr>
+          <w:sz w:val="28"/>
+          <w:szCs w:val="28"/>
+        </w:rPr>
+        <w:t xml:space="preserve"> значения аргумента х в диапазоне от 0 до 30 с шагом 1 и вычислите вероятности того, что успех в серии из 30 испытаний произойдет ровно х раз (х от 0 до 30) при вероятности успеха: р</w:t>
+      </w:r>
+      <w:proofErr w:type="gramStart"/>
+      <w:r>
+        <w:rPr>
+          <w:sz w:val="28"/>
+          <w:szCs w:val="28"/>
+        </w:rPr>
+        <w:t>1</w:t>
+      </w:r>
+      <w:proofErr w:type="gramEnd"/>
+      <w:r>
+        <w:rPr>
+          <w:sz w:val="28"/>
+          <w:szCs w:val="28"/>
+        </w:rPr>
+        <w:t xml:space="preserve"> = 0,7; р2 = 0,5; р3 = 0,2.</w:t>
+      </w:r>
+    </w:p>
+    <w:p>
+      <w:pPr>
+        <w:rPr>
+          <w:sz w:val="28"/>
+          <w:szCs w:val="28"/>
+        </w:rPr>
+      </w:pPr>
+      <w:r>
+        <w:rPr>
+          <w:sz w:val="28"/>
+          <w:szCs w:val="28"/>
+        </w:rPr>
+        <w:t>3. Используя мастер диаграмм, постройте графики распределения для соответствующих значений вычисленных вероятностей и сравните р</w:t>
+      </w:r>
+      <w:r>
+        <w:rPr>
+          <w:sz w:val="28"/>
+          <w:szCs w:val="28"/>
+        </w:rPr>
+        <w:t xml:space="preserve">езультаты (рис. 4.3). </w:t>
+      </w:r>
+    </w:p>
+    <w:p>
+      <w:pPr>
+        <w:rPr>
+          <w:sz w:val="28"/>
+          <w:szCs w:val="28"/>
+        </w:rPr>
+      </w:pPr>
+      <w:r>
+        <w:rPr>
+          <w:sz w:val="28"/>
+          <w:szCs w:val="28"/>
+        </w:rPr>
+        <w:t xml:space="preserve">4. Исследуйте, как изменяются свойства биномиального распределения при увеличении числа экспериментов, измените значение </w:t>
+      </w:r>
+      <w:proofErr w:type="gramStart"/>
+      <w:r>
+        <w:rPr>
+          <w:sz w:val="28"/>
+          <w:szCs w:val="28"/>
+        </w:rPr>
+        <w:t>п</w:t>
+      </w:r>
+      <w:proofErr w:type="gramEnd"/>
+      <w:r>
+        <w:rPr>
+          <w:sz w:val="28"/>
+          <w:szCs w:val="28"/>
+        </w:rPr>
+        <w:t xml:space="preserve"> с 30 до 50. Введите в таблицу значения аргумента х в диапазоне от 0 до 50 с шагом 1 при одном из значений вероятностей. Постройте на одном графике распределения с разным значением n и сделайте вывод</w:t>
+      </w:r>
+      <w:r>
+        <w:rPr>
+          <w:sz w:val="28"/>
+          <w:szCs w:val="28"/>
+        </w:rPr>
+        <w:t>.</w:t>
+      </w:r>
+    </w:p>
+    <w:p>
+      <w:pPr>
+        <w:jc w:val="center"/>
+        <w:rPr>
+          <w:sz w:val="28"/>
+          <w:szCs w:val="28"/>
+        </w:rPr>
+      </w:pPr>
+      <w:r>
+        <w:rPr>
+          <w:noProof/>
+          <w:sz w:val="28"/>
+          <w:szCs w:val="28"/>
+          <w:lang w:eastAsia="ru-RU"/>
+        </w:rPr>
+        <w:drawing>
+          <wp:inline distT="0" distB="0" distL="0" distR="0">
+            <wp:extent cx="2019080" cy="3256884"/>
+            <wp:effectExtent l="0" t="0" r="635" b="1270"/>
+            <wp:docPr id="3" name="Рисунок 3"/>
+            <wp:cNvGraphicFramePr>
+              <a:graphicFrameLocks xmlns:a="http://schemas.openxmlformats.org/drawingml/2006/main" noChangeAspect="1"/>
+            </wp:cNvGraphicFramePr>
+            <a:graphic xmlns:a="http://schemas.openxmlformats.org/drawingml/2006/main">
+              <a:graphicData uri="http://schemas.openxmlformats.org/drawingml/2006/picture">
+                <pic:pic xmlns:pic="http://schemas.openxmlformats.org/drawingml/2006/picture">
+                  <pic:nvPicPr>
+                    <pic:cNvPr id="0" name="бернулли.png"/>
+                    <pic:cNvPicPr/>
+                  </pic:nvPicPr>
+                  <pic:blipFill>
+                    <a:blip r:embed="rId10">
+                      <a:extLst>
+                        <a:ext uri="{28A0092B-C50C-407E-A947-70E740481C1C}">
+                          <a14:useLocalDpi xmlns:a14="http://schemas.microsoft.com/office/drawing/2010/main" val="0"/>
+                        </a:ext>
+                      </a:extLst>
+                    </a:blip>
+                    <a:stretch>
+                      <a:fillRect/>
+                    </a:stretch>
+                  </pic:blipFill>
+                  <pic:spPr>
+                    <a:xfrm>
+                      <a:off x="0" y="0"/>
+                      <a:ext cx="2022740" cy="3262788"/>
+                    </a:xfrm>
+                    <a:prstGeom prst="rect">
+                      <a:avLst/>
+                    </a:prstGeom>
+                  </pic:spPr>
+                </pic:pic>
+              </a:graphicData>
+            </a:graphic>
+          </wp:inline>
+        </w:drawing>
+      </w:r>
+    </w:p>
+    <w:p>
+      <w:pPr>
+        <w:rPr>
+          <w:sz w:val="28"/>
+          <w:szCs w:val="28"/>
+        </w:rPr>
+      </w:pPr>
+      <w:r>
+        <w:rPr>
+          <w:noProof/>
+          <w:sz w:val="28"/>
+          <w:szCs w:val="28"/>
+          <w:lang w:eastAsia="ru-RU"/>
+        </w:rPr>
+        <w:lastRenderedPageBreak/>
+        <w:drawing>
+          <wp:inline distT="0" distB="0" distL="0" distR="0">
+            <wp:extent cx="1979980" cy="1168106"/>
+            <wp:effectExtent l="0" t="0" r="1270" b="0"/>
+            <wp:docPr id="4" name="Рисунок 4"/>
+            <wp:cNvGraphicFramePr>
+              <a:graphicFrameLocks xmlns:a="http://schemas.openxmlformats.org/drawingml/2006/main" noChangeAspect="1"/>
+            </wp:cNvGraphicFramePr>
+            <a:graphic xmlns:a="http://schemas.openxmlformats.org/drawingml/2006/main">
+              <a:graphicData uri="http://schemas.openxmlformats.org/drawingml/2006/picture">
+                <pic:pic xmlns:pic="http://schemas.openxmlformats.org/drawingml/2006/picture">
+                  <pic:nvPicPr>
+                    <pic:cNvPr id="0" name="график_бернулли_0,7.png"/>
+                    <pic:cNvPicPr/>
+                  </pic:nvPicPr>
+                  <pic:blipFill>
+                    <a:blip r:embed="rId11">
+                      <a:extLst>
+                        <a:ext uri="{28A0092B-C50C-407E-A947-70E740481C1C}">
+                          <a14:useLocalDpi xmlns:a14="http://schemas.microsoft.com/office/drawing/2010/main" val="0"/>
+                        </a:ext>
+                      </a:extLst>
+                    </a:blip>
+                    <a:stretch>
+                      <a:fillRect/>
+                    </a:stretch>
+                  </pic:blipFill>
+                  <pic:spPr>
+                    <a:xfrm>
+                      <a:off x="0" y="0"/>
+                      <a:ext cx="1990928" cy="1174565"/>
+                    </a:xfrm>
+                    <a:prstGeom prst="rect">
+                      <a:avLst/>
+                    </a:prstGeom>
+                  </pic:spPr>
+                </pic:pic>
+              </a:graphicData>
+            </a:graphic>
+          </wp:inline>
+        </w:drawing>
+      </w:r>
+      <w:r>
+        <w:rPr>
+          <w:noProof/>
+          <w:sz w:val="28"/>
+          <w:szCs w:val="28"/>
+          <w:lang w:eastAsia="ru-RU"/>
+        </w:rPr>
+        <w:drawing>
+          <wp:inline distT="0" distB="0" distL="0" distR="0">
+            <wp:extent cx="2096515" cy="1257029"/>
+            <wp:effectExtent l="0" t="0" r="0" b="635"/>
+            <wp:docPr id="5" name="Рисунок 5"/>
+            <wp:cNvGraphicFramePr>
+              <a:graphicFrameLocks xmlns:a="http://schemas.openxmlformats.org/drawingml/2006/main" noChangeAspect="1"/>
+            </wp:cNvGraphicFramePr>
+            <a:graphic xmlns:a="http://schemas.openxmlformats.org/drawingml/2006/main">
+              <a:graphicData uri="http://schemas.openxmlformats.org/drawingml/2006/picture">
+                <pic:pic xmlns:pic="http://schemas.openxmlformats.org/drawingml/2006/picture">
+                  <pic:nvPicPr>
+                    <pic:cNvPr id="0" name="график_бернулли_0,5.png"/>
+                    <pic:cNvPicPr/>
+                  </pic:nvPicPr>
+                  <pic:blipFill>
+                    <a:blip r:embed="rId12">
+                      <a:extLst>
+                        <a:ext uri="{28A0092B-C50C-407E-A947-70E740481C1C}">
+                          <a14:useLocalDpi xmlns:a14="http://schemas.microsoft.com/office/drawing/2010/main" val="0"/>
+                        </a:ext>
+                      </a:extLst>
+                    </a:blip>
+                    <a:stretch>
+                      <a:fillRect/>
+                    </a:stretch>
+                  </pic:blipFill>
+                  <pic:spPr>
+                    <a:xfrm>
+                      <a:off x="0" y="0"/>
+                      <a:ext cx="2107188" cy="1263428"/>
+                    </a:xfrm>
+                    <a:prstGeom prst="rect">
+                      <a:avLst/>
+                    </a:prstGeom>
+                  </pic:spPr>
+                </pic:pic>
+              </a:graphicData>
+            </a:graphic>
+          </wp:inline>
+        </w:drawing>
+      </w:r>
+      <w:r>
+        <w:rPr>
+          <w:noProof/>
+          <w:sz w:val="28"/>
+          <w:szCs w:val="28"/>
+          <w:lang w:eastAsia="ru-RU"/>
+        </w:rPr>
+        <w:drawing>
+          <wp:inline distT="0" distB="0" distL="0" distR="0">
+            <wp:extent cx="1797087" cy="1086437"/>
+            <wp:effectExtent l="0" t="0" r="0" b="0"/>
+            <wp:docPr id="6" name="Рисунок 6"/>
+            <wp:cNvGraphicFramePr>
+              <a:graphicFrameLocks xmlns:a="http://schemas.openxmlformats.org/drawingml/2006/main" noChangeAspect="1"/>
+            </wp:cNvGraphicFramePr>
+            <a:graphic xmlns:a="http://schemas.openxmlformats.org/drawingml/2006/main">
+              <a:graphicData uri="http://schemas.openxmlformats.org/drawingml/2006/picture">
+                <pic:pic xmlns:pic="http://schemas.openxmlformats.org/drawingml/2006/picture">
+                  <pic:nvPicPr>
+                    <pic:cNvPr id="0" name="график_бернулли_0,2.png"/>
+                    <pic:cNvPicPr/>
+                  </pic:nvPicPr>
+                  <pic:blipFill>
+                    <a:blip r:embed="rId13" cstate="print">
+                      <a:extLst>
+                        <a:ext uri="{28A0092B-C50C-407E-A947-70E740481C1C}">
+                          <a14:useLocalDpi xmlns:a14="http://schemas.microsoft.com/office/drawing/2010/main" val="0"/>
+                        </a:ext>
+                      </a:extLst>
+                    </a:blip>
+                    <a:stretch>
+                      <a:fillRect/>
+                    </a:stretch>
+                  </pic:blipFill>
+                  <pic:spPr>
+                    <a:xfrm>
+                      <a:off x="0" y="0"/>
+                      <a:ext cx="1807528" cy="1092749"/>
+                    </a:xfrm>
+                    <a:prstGeom prst="rect">
+                      <a:avLst/>
+                    </a:prstGeom>
+                  </pic:spPr>
+                </pic:pic>
+              </a:graphicData>
+            </a:graphic>
+          </wp:inline>
+        </w:drawing>
+      </w:r>
+    </w:p>
+    <w:p>
+      <w:pPr>
+        <w:rPr>
+          <w:sz w:val="28"/>
+          <w:szCs w:val="28"/>
+        </w:rPr>
+      </w:pPr>
+      <w:r>
+        <w:rPr>
+          <w:sz w:val="28"/>
+          <w:szCs w:val="28"/>
+        </w:rPr>
+        <w:t>Вывод</w:t>
+      </w:r>
+      <w:r>
+        <w:rPr>
+          <w:sz w:val="28"/>
+          <w:szCs w:val="28"/>
+        </w:rPr>
+        <w:t xml:space="preserve">: </w:t>
+      </w:r>
+      <w:r>
+        <w:rPr>
+          <w:sz w:val="28"/>
+          <w:szCs w:val="28"/>
+        </w:rPr>
+        <w:t xml:space="preserve">Чем выше вероятность </w:t>
+      </w:r>
+      <w:r>
+        <w:rPr>
+          <w:sz w:val="28"/>
+          <w:szCs w:val="28"/>
           <w:lang w:val="en-US"/>
         </w:rPr>
+        <w:t>p</w:t>
+      </w:r>
+      <w:r>
+        <w:rPr>
+          <w:sz w:val="28"/>
+          <w:szCs w:val="28"/>
+        </w:rPr>
+        <w:t>,</w:t>
+      </w:r>
+      <w:r>
+        <w:rPr>
+          <w:sz w:val="28"/>
+          <w:szCs w:val="28"/>
+        </w:rPr>
+        <w:t xml:space="preserve"> тем больше кол-во событий</w:t>
+      </w:r>
+    </w:p>
+    <w:p>
+      <w:pPr>
+        <w:rPr>
+          <w:sz w:val="28"/>
+          <w:szCs w:val="28"/>
+        </w:rPr>
+      </w:pPr>
+      <w:r>
+        <w:rPr>
+          <w:sz w:val="28"/>
+          <w:szCs w:val="28"/>
+        </w:rPr>
+        <w:t xml:space="preserve">5. Для вычисления значений распределения Пуассона в MS </w:t>
+      </w:r>
+      <w:proofErr w:type="spellStart"/>
+      <w:r>
+        <w:rPr>
+          <w:sz w:val="28"/>
+          <w:szCs w:val="28"/>
+        </w:rPr>
+        <w:t>Excel</w:t>
+      </w:r>
+      <w:proofErr w:type="spellEnd"/>
+      <w:r>
+        <w:rPr>
+          <w:sz w:val="28"/>
+          <w:szCs w:val="28"/>
+        </w:rPr>
+        <w:t xml:space="preserve"> используйте встроенную статистическую функцию ПУАССОНРАСП (рис. 4.2). </w:t>
+      </w:r>
+    </w:p>
+    <w:p>
+      <w:pPr>
+        <w:rPr>
+          <w:sz w:val="28"/>
+          <w:szCs w:val="28"/>
+        </w:rPr>
+      </w:pPr>
+      <w:r>
+        <w:rPr>
+          <w:sz w:val="28"/>
+          <w:szCs w:val="28"/>
+        </w:rPr>
+        <w:t>Синтаксис функции – ПУАССОНРАСП (X; Среднее; Интегральная)</w:t>
+      </w:r>
+      <w:proofErr w:type="gramStart"/>
+      <w:r>
+        <w:rPr>
+          <w:sz w:val="28"/>
+          <w:szCs w:val="28"/>
+        </w:rPr>
+        <w:t xml:space="preserve"> :</w:t>
+      </w:r>
+      <w:proofErr w:type="gramEnd"/>
+      <w:r>
+        <w:rPr>
+          <w:sz w:val="28"/>
+          <w:szCs w:val="28"/>
+        </w:rPr>
+        <w:t xml:space="preserve"> X – значение, на основе которого вычисляется распределение Пуассона. Среднее – среднее значение распределения Пуассона</w:t>
+      </w:r>
+      <w:proofErr w:type="gramStart"/>
+      <w:r>
+        <w:rPr>
+          <w:sz w:val="28"/>
+          <w:szCs w:val="28"/>
+        </w:rPr>
+        <w:t xml:space="preserve"> (λ). </w:t>
+      </w:r>
+      <w:proofErr w:type="gramEnd"/>
+      <w:r>
+        <w:rPr>
+          <w:sz w:val="28"/>
+          <w:szCs w:val="28"/>
+        </w:rPr>
+        <w:t>Интегральная = 0 – рассчитывается вероятность отдельного события. Интегральная = 1 – рассчитывается интегральная вероятность.</w:t>
+      </w:r>
+    </w:p>
+    <w:p>
+      <w:pPr>
+        <w:rPr>
+          <w:sz w:val="28"/>
+          <w:szCs w:val="28"/>
+        </w:rPr>
+      </w:pPr>
+      <w:r>
+        <w:rPr>
+          <w:sz w:val="28"/>
+          <w:szCs w:val="28"/>
+        </w:rPr>
+        <w:t xml:space="preserve">6. Исследуйте закон распределения Пуассона в зависимости от его параметра λ. Введите в таблицу значения аргумента x в диапазоне от 0 до 40 с шагом 1и вычислите вероятности того, что успех в серии из 40 испытаний произойдет ровно х раз (х от 0 до 40) </w:t>
+      </w:r>
+      <w:proofErr w:type="gramStart"/>
+      <w:r>
+        <w:rPr>
+          <w:sz w:val="28"/>
+          <w:szCs w:val="28"/>
+        </w:rPr>
+        <w:t>при</w:t>
+      </w:r>
+      <w:proofErr w:type="gramEnd"/>
+      <w:r>
+        <w:rPr>
+          <w:sz w:val="28"/>
+          <w:szCs w:val="28"/>
+        </w:rPr>
+        <w:t xml:space="preserve"> λ1 = 0,5; λ2 = 10; λ3 = 20; λ4 = 30. </w:t>
+      </w:r>
+    </w:p>
+    <w:p>
+      <w:pPr>
+        <w:rPr>
+          <w:sz w:val="28"/>
+          <w:szCs w:val="28"/>
+        </w:rPr>
+      </w:pPr>
+      <w:r>
+        <w:rPr>
+          <w:sz w:val="28"/>
+          <w:szCs w:val="28"/>
+        </w:rPr>
+        <w:t xml:space="preserve">7. </w:t>
+      </w:r>
+      <w:proofErr w:type="gramStart"/>
+      <w:r>
+        <w:rPr>
+          <w:sz w:val="28"/>
+          <w:szCs w:val="28"/>
+        </w:rPr>
+        <w:t xml:space="preserve">Постройте соответствующие графики распределения для каждой таблицы результатов (для построения интегральной функции распределения идеально подходит диаграмма типа график, для плотности распределения вероятностей – гистограмма (рис. 4.4). </w:t>
+      </w:r>
+      <w:proofErr w:type="gramEnd"/>
+    </w:p>
+    <w:p>
+      <w:pPr>
+        <w:rPr>
+          <w:sz w:val="28"/>
+          <w:szCs w:val="28"/>
+        </w:rPr>
+      </w:pPr>
+      <w:r>
+        <w:rPr>
+          <w:sz w:val="28"/>
+          <w:szCs w:val="28"/>
+        </w:rPr>
+        <w:t>8. Исследуйте изменение распределения Пуассона при увеличении числа экспериментов. Введите в таблицу значения аргумента х в диапазоне от 0 до 50 с шагом 1 при одном из значений вероятностей. Постройте на одном графике распределения вероятностей с разным значением n и сделайте вывод.</w:t>
+      </w:r>
+    </w:p>
+    <w:p>
+      <w:pPr>
+        <w:jc w:val="center"/>
+      </w:pPr>
+      <w:r>
+        <w:rPr>
+          <w:noProof/>
+          <w:lang w:eastAsia="ru-RU"/>
+        </w:rPr>
+        <w:lastRenderedPageBreak/>
+        <w:drawing>
+          <wp:inline distT="0" distB="0" distL="0" distR="0">
+            <wp:extent cx="2020001" cy="4270724"/>
+            <wp:effectExtent l="0" t="0" r="0" b="0"/>
+            <wp:docPr id="7" name="Рисунок 7"/>
+            <wp:cNvGraphicFramePr>
+              <a:graphicFrameLocks xmlns:a="http://schemas.openxmlformats.org/drawingml/2006/main" noChangeAspect="1"/>
+            </wp:cNvGraphicFramePr>
+            <a:graphic xmlns:a="http://schemas.openxmlformats.org/drawingml/2006/main">
+              <a:graphicData uri="http://schemas.openxmlformats.org/drawingml/2006/picture">
+                <pic:pic xmlns:pic="http://schemas.openxmlformats.org/drawingml/2006/picture">
+                  <pic:nvPicPr>
+                    <pic:cNvPr id="0" name="Пуассон.png"/>
+                    <pic:cNvPicPr/>
+                  </pic:nvPicPr>
+                  <pic:blipFill>
+                    <a:blip r:embed="rId14">
+                      <a:extLst>
+                        <a:ext uri="{28A0092B-C50C-407E-A947-70E740481C1C}">
+                          <a14:useLocalDpi xmlns:a14="http://schemas.microsoft.com/office/drawing/2010/main" val="0"/>
+                        </a:ext>
+                      </a:extLst>
+                    </a:blip>
+                    <a:stretch>
+                      <a:fillRect/>
+                    </a:stretch>
+                  </pic:blipFill>
+                  <pic:spPr>
+                    <a:xfrm>
+                      <a:off x="0" y="0"/>
+                      <a:ext cx="2021910" cy="4274760"/>
+                    </a:xfrm>
+                    <a:prstGeom prst="rect">
+                      <a:avLst/>
+                    </a:prstGeom>
+                  </pic:spPr>
+                </pic:pic>
+              </a:graphicData>
+            </a:graphic>
+          </wp:inline>
+        </w:drawing>
+      </w:r>
+    </w:p>
+    <w:p>
+      <w:pPr>
+        <w:jc w:val="center"/>
+        <w:rPr>
+          <w:sz w:val="28"/>
+          <w:szCs w:val="28"/>
+        </w:rPr>
+      </w:pPr>
+      <w:r>
+        <w:rPr>
+          <w:noProof/>
+          <w:sz w:val="28"/>
+          <w:szCs w:val="28"/>
+          <w:lang w:eastAsia="ru-RU"/>
+        </w:rPr>
+        <w:drawing>
+          <wp:inline distT="0" distB="0" distL="0" distR="0">
+            <wp:extent cx="2521207" cy="1508548"/>
+            <wp:effectExtent l="0" t="0" r="0" b="0"/>
+            <wp:docPr id="8" name="Рисунок 8"/>
+            <wp:cNvGraphicFramePr>
+              <a:graphicFrameLocks xmlns:a="http://schemas.openxmlformats.org/drawingml/2006/main" noChangeAspect="1"/>
+            </wp:cNvGraphicFramePr>
+            <a:graphic xmlns:a="http://schemas.openxmlformats.org/drawingml/2006/main">
+              <a:graphicData uri="http://schemas.openxmlformats.org/drawingml/2006/picture">
+                <pic:pic xmlns:pic="http://schemas.openxmlformats.org/drawingml/2006/picture">
+                  <pic:nvPicPr>
+                    <pic:cNvPr id="0" name="график_пуассон_1.png"/>
+                    <pic:cNvPicPr/>
+                  </pic:nvPicPr>
+                  <pic:blipFill>
+                    <a:blip r:embed="rId15">
+                      <a:extLst>
+                        <a:ext uri="{28A0092B-C50C-407E-A947-70E740481C1C}">
+                          <a14:useLocalDpi xmlns:a14="http://schemas.microsoft.com/office/drawing/2010/main" val="0"/>
+                        </a:ext>
+                      </a:extLst>
+                    </a:blip>
+                    <a:stretch>
+                      <a:fillRect/>
+                    </a:stretch>
+                  </pic:blipFill>
+                  <pic:spPr>
+                    <a:xfrm>
+                      <a:off x="0" y="0"/>
+                      <a:ext cx="2522737" cy="1509463"/>
+                    </a:xfrm>
+                    <a:prstGeom prst="rect">
+                      <a:avLst/>
+                    </a:prstGeom>
+                  </pic:spPr>
+                </pic:pic>
+              </a:graphicData>
+            </a:graphic>
+          </wp:inline>
+        </w:drawing>
+      </w:r>
+    </w:p>
+    <w:p>
+      <w:pPr>
+        <w:jc w:val="center"/>
+        <w:rPr>
+          <w:sz w:val="28"/>
+          <w:szCs w:val="28"/>
+        </w:rPr>
+      </w:pPr>
+      <w:r>
+        <w:rPr>
+          <w:noProof/>
+          <w:sz w:val="28"/>
+          <w:szCs w:val="28"/>
+          <w:lang w:eastAsia="ru-RU"/>
+        </w:rPr>
+        <w:drawing>
+          <wp:inline distT="0" distB="0" distL="0" distR="0">
+            <wp:extent cx="2534605" cy="1513355"/>
+            <wp:effectExtent l="0" t="0" r="0" b="0"/>
+            <wp:docPr id="9" name="Рисунок 9"/>
+            <wp:cNvGraphicFramePr>
+              <a:graphicFrameLocks xmlns:a="http://schemas.openxmlformats.org/drawingml/2006/main" noChangeAspect="1"/>
+            </wp:cNvGraphicFramePr>
+            <a:graphic xmlns:a="http://schemas.openxmlformats.org/drawingml/2006/main">
+              <a:graphicData uri="http://schemas.openxmlformats.org/drawingml/2006/picture">
+                <pic:pic xmlns:pic="http://schemas.openxmlformats.org/drawingml/2006/picture">
+                  <pic:nvPicPr>
+                    <pic:cNvPr id="0" name="график_пуассон_2.png"/>
+                    <pic:cNvPicPr/>
+                  </pic:nvPicPr>
+                  <pic:blipFill>
+                    <a:blip r:embed="rId16">
+                      <a:extLst>
+                        <a:ext uri="{28A0092B-C50C-407E-A947-70E740481C1C}">
+                          <a14:useLocalDpi xmlns:a14="http://schemas.microsoft.com/office/drawing/2010/main" val="0"/>
+                        </a:ext>
+                      </a:extLst>
+                    </a:blip>
+                    <a:stretch>
+                      <a:fillRect/>
+                    </a:stretch>
+                  </pic:blipFill>
+                  <pic:spPr>
+                    <a:xfrm>
+                      <a:off x="0" y="0"/>
+                      <a:ext cx="2536908" cy="1514730"/>
+                    </a:xfrm>
+                    <a:prstGeom prst="rect">
+                      <a:avLst/>
+                    </a:prstGeom>
+                  </pic:spPr>
+                </pic:pic>
+              </a:graphicData>
+            </a:graphic>
+          </wp:inline>
+        </w:drawing>
+      </w:r>
+    </w:p>
+    <w:p>
+      <w:pPr>
+        <w:jc w:val="center"/>
+        <w:rPr>
+          <w:sz w:val="28"/>
+          <w:szCs w:val="28"/>
+        </w:rPr>
+      </w:pPr>
+      <w:r>
+        <w:rPr>
+          <w:noProof/>
+          <w:sz w:val="28"/>
+          <w:szCs w:val="28"/>
+          <w:lang w:eastAsia="ru-RU"/>
+        </w:rPr>
+        <w:lastRenderedPageBreak/>
+        <w:drawing>
+          <wp:inline distT="0" distB="0" distL="0" distR="0">
+            <wp:extent cx="2585439" cy="1561230"/>
+            <wp:effectExtent l="0" t="0" r="5715" b="1270"/>
+            <wp:docPr id="10" name="Рисунок 10"/>
+            <wp:cNvGraphicFramePr>
+              <a:graphicFrameLocks xmlns:a="http://schemas.openxmlformats.org/drawingml/2006/main" noChangeAspect="1"/>
+            </wp:cNvGraphicFramePr>
+            <a:graphic xmlns:a="http://schemas.openxmlformats.org/drawingml/2006/main">
+              <a:graphicData uri="http://schemas.openxmlformats.org/drawingml/2006/picture">
+                <pic:pic xmlns:pic="http://schemas.openxmlformats.org/drawingml/2006/picture">
+                  <pic:nvPicPr>
+                    <pic:cNvPr id="0" name="график_пуассон_3.png"/>
+                    <pic:cNvPicPr/>
+                  </pic:nvPicPr>
+                  <pic:blipFill>
+                    <a:blip r:embed="rId17">
+                      <a:extLst>
+                        <a:ext uri="{28A0092B-C50C-407E-A947-70E740481C1C}">
+                          <a14:useLocalDpi xmlns:a14="http://schemas.microsoft.com/office/drawing/2010/main" val="0"/>
+                        </a:ext>
+                      </a:extLst>
+                    </a:blip>
+                    <a:stretch>
+                      <a:fillRect/>
+                    </a:stretch>
+                  </pic:blipFill>
+                  <pic:spPr>
+                    <a:xfrm>
+                      <a:off x="0" y="0"/>
+                      <a:ext cx="2590674" cy="1564391"/>
+                    </a:xfrm>
+                    <a:prstGeom prst="rect">
+                      <a:avLst/>
+                    </a:prstGeom>
+                  </pic:spPr>
+                </pic:pic>
+              </a:graphicData>
+            </a:graphic>
+          </wp:inline>
+        </w:drawing>
+      </w:r>
+    </w:p>
+    <w:p>
+      <w:pPr>
+        <w:jc w:val="center"/>
+        <w:rPr>
+          <w:sz w:val="28"/>
+          <w:szCs w:val="28"/>
+        </w:rPr>
+      </w:pPr>
+      <w:r>
+        <w:rPr>
+          <w:noProof/>
+          <w:sz w:val="28"/>
+          <w:szCs w:val="28"/>
+          <w:lang w:eastAsia="ru-RU"/>
+        </w:rPr>
+        <w:drawing>
+          <wp:inline distT="0" distB="0" distL="0" distR="0">
+            <wp:extent cx="2336213" cy="1391891"/>
+            <wp:effectExtent l="0" t="0" r="6985" b="0"/>
+            <wp:docPr id="11" name="Рисунок 11"/>
+            <wp:cNvGraphicFramePr>
+              <a:graphicFrameLocks xmlns:a="http://schemas.openxmlformats.org/drawingml/2006/main" noChangeAspect="1"/>
+            </wp:cNvGraphicFramePr>
+            <a:graphic xmlns:a="http://schemas.openxmlformats.org/drawingml/2006/main">
+              <a:graphicData uri="http://schemas.openxmlformats.org/drawingml/2006/picture">
+                <pic:pic xmlns:pic="http://schemas.openxmlformats.org/drawingml/2006/picture">
+                  <pic:nvPicPr>
+                    <pic:cNvPr id="0" name="график_пуассон_4.png"/>
+                    <pic:cNvPicPr/>
+                  </pic:nvPicPr>
+                  <pic:blipFill>
+                    <a:blip r:embed="rId18">
+                      <a:extLst>
+                        <a:ext uri="{28A0092B-C50C-407E-A947-70E740481C1C}">
+                          <a14:useLocalDpi xmlns:a14="http://schemas.microsoft.com/office/drawing/2010/main" val="0"/>
+                        </a:ext>
+                      </a:extLst>
+                    </a:blip>
+                    <a:stretch>
+                      <a:fillRect/>
+                    </a:stretch>
+                  </pic:blipFill>
+                  <pic:spPr>
+                    <a:xfrm>
+                      <a:off x="0" y="0"/>
+                      <a:ext cx="2336511" cy="1392069"/>
+                    </a:xfrm>
+                    <a:prstGeom prst="rect">
+                      <a:avLst/>
+                    </a:prstGeom>
+                  </pic:spPr>
+                </pic:pic>
+              </a:graphicData>
+            </a:graphic>
+          </wp:inline>
+        </w:drawing>
+      </w:r>
+    </w:p>
+    <w:p>
+      <w:pPr>
+        <w:jc w:val="center"/>
+        <w:rPr>
+          <w:sz w:val="28"/>
+          <w:szCs w:val="28"/>
+        </w:rPr>
+      </w:pPr>
+      <w:r>
+        <w:rPr>
+          <w:noProof/>
+          <w:sz w:val="28"/>
+          <w:szCs w:val="28"/>
+          <w:lang w:eastAsia="ru-RU"/>
+        </w:rPr>
+        <w:drawing>
+          <wp:inline distT="0" distB="0" distL="0" distR="0">
+            <wp:extent cx="2854197" cy="1633177"/>
+            <wp:effectExtent l="0" t="0" r="3810" b="5715"/>
+            <wp:docPr id="12" name="Рисунок 12"/>
+            <wp:cNvGraphicFramePr>
+              <a:graphicFrameLocks xmlns:a="http://schemas.openxmlformats.org/drawingml/2006/main" noChangeAspect="1"/>
+            </wp:cNvGraphicFramePr>
+            <a:graphic xmlns:a="http://schemas.openxmlformats.org/drawingml/2006/main">
+              <a:graphicData uri="http://schemas.openxmlformats.org/drawingml/2006/picture">
+                <pic:pic xmlns:pic="http://schemas.openxmlformats.org/drawingml/2006/picture">
+                  <pic:nvPicPr>
+                    <pic:cNvPr id="0" name="график_пуассон_5.png"/>
+                    <pic:cNvPicPr/>
+                  </pic:nvPicPr>
+                  <pic:blipFill>
+                    <a:blip r:embed="rId19">
+                      <a:extLst>
+                        <a:ext uri="{28A0092B-C50C-407E-A947-70E740481C1C}">
+                          <a14:useLocalDpi xmlns:a14="http://schemas.microsoft.com/office/drawing/2010/main" val="0"/>
+                        </a:ext>
+                      </a:extLst>
+                    </a:blip>
+                    <a:stretch>
+                      <a:fillRect/>
+                    </a:stretch>
+                  </pic:blipFill>
+                  <pic:spPr>
+                    <a:xfrm>
+                      <a:off x="0" y="0"/>
+                      <a:ext cx="2855410" cy="1633871"/>
+                    </a:xfrm>
+                    <a:prstGeom prst="rect">
+                      <a:avLst/>
+                    </a:prstGeom>
+                  </pic:spPr>
+                </pic:pic>
+              </a:graphicData>
+            </a:graphic>
+          </wp:inline>
+        </w:drawing>
+      </w:r>
+    </w:p>
+    <w:p>
+      <w:pPr>
+        <w:jc w:val="center"/>
+        <w:rPr>
+          <w:b/>
+          <w:sz w:val="28"/>
+          <w:szCs w:val="28"/>
+        </w:rPr>
+      </w:pPr>
+      <w:r>
+        <w:rPr>
+          <w:b/>
+          <w:sz w:val="28"/>
+          <w:szCs w:val="28"/>
+        </w:rPr>
+        <w:t>Задания для индивидуального выполнения</w:t>
+      </w:r>
+    </w:p>
+    <w:p>
+      <w:pPr>
+        <w:jc w:val="center"/>
+        <w:rPr>
+          <w:b/>
+          <w:sz w:val="28"/>
+          <w:szCs w:val="28"/>
+        </w:rPr>
+      </w:pPr>
+      <w:r>
+        <w:rPr>
+          <w:b/>
+          <w:sz w:val="28"/>
+          <w:szCs w:val="28"/>
+        </w:rPr>
+        <w:t>Вариант 19</w:t>
+      </w:r>
+    </w:p>
+    <w:p>
+      <w:pPr>
+        <w:rPr>
+          <w:sz w:val="28"/>
+          <w:szCs w:val="28"/>
+        </w:rPr>
+      </w:pPr>
+      <w:r>
+        <w:rPr>
+          <w:sz w:val="28"/>
+          <w:szCs w:val="28"/>
+        </w:rPr>
+        <w:t>Для своего варианта V, где V – номер студента в списке группы, определите параметры распределений для случайных величин</w:t>
+      </w:r>
+      <w:proofErr w:type="gramStart"/>
+      <w:r>
+        <w:rPr>
+          <w:sz w:val="28"/>
+          <w:szCs w:val="28"/>
+        </w:rPr>
+        <w:t xml:space="preserve"> :</w:t>
+      </w:r>
+      <w:proofErr w:type="gramEnd"/>
+      <w:r>
+        <w:rPr>
+          <w:sz w:val="28"/>
+          <w:szCs w:val="28"/>
+        </w:rPr>
+        <w:t xml:space="preserve"> Х1 имеет биномиальное распределение </w:t>
+      </w:r>
+      <w:proofErr w:type="gramStart"/>
+      <w:r>
+        <w:rPr>
+          <w:sz w:val="28"/>
+          <w:szCs w:val="28"/>
+        </w:rPr>
+        <w:t>В(</w:t>
+      </w:r>
+      <w:proofErr w:type="gramEnd"/>
+      <w:r>
+        <w:rPr>
+          <w:sz w:val="28"/>
+          <w:szCs w:val="28"/>
+        </w:rPr>
+        <w:t xml:space="preserve">п, р). Параметры </w:t>
+      </w:r>
+      <w:proofErr w:type="gramStart"/>
+      <w:r>
+        <w:rPr>
+          <w:sz w:val="28"/>
+          <w:szCs w:val="28"/>
+        </w:rPr>
+        <w:t>п</w:t>
+      </w:r>
+      <w:proofErr w:type="gramEnd"/>
+      <w:r>
+        <w:rPr>
+          <w:sz w:val="28"/>
+          <w:szCs w:val="28"/>
+        </w:rPr>
+        <w:t xml:space="preserve"> и р определите по следующим формулам</w:t>
+      </w:r>
+    </w:p>
+    <w:p>
+      <w:pPr>
+        <w:jc w:val="center"/>
+        <w:rPr>
+          <w:sz w:val="28"/>
+          <w:szCs w:val="28"/>
+          <w:lang w:val="en-US"/>
+        </w:rPr>
+      </w:pPr>
+      <w:r>
+        <w:rPr>
+          <w:noProof/>
+          <w:lang w:eastAsia="ru-RU"/>
+        </w:rPr>
+        <w:drawing>
+          <wp:inline distT="0" distB="0" distL="0" distR="0" wp14:anchorId="28E11840" wp14:editId="71FEDC3D">
+            <wp:extent cx="2604416" cy="1658002"/>
+            <wp:effectExtent l="0" t="0" r="5715" b="0"/>
+            <wp:docPr id="13" name="Рисунок 13"/>
+            <wp:cNvGraphicFramePr>
+              <a:graphicFrameLocks xmlns:a="http://schemas.openxmlformats.org/drawingml/2006/main" noChangeAspect="1"/>
+            </wp:cNvGraphicFramePr>
+            <a:graphic xmlns:a="http://schemas.openxmlformats.org/drawingml/2006/main">
+              <a:graphicData uri="http://schemas.openxmlformats.org/drawingml/2006/picture">
+                <pic:pic xmlns:pic="http://schemas.openxmlformats.org/drawingml/2006/picture">
+                  <pic:nvPicPr>
+                    <pic:cNvPr id="0" name=""/>
+                    <pic:cNvPicPr/>
+                  </pic:nvPicPr>
+                  <pic:blipFill>
+                    <a:blip r:embed="rId20"/>
+                    <a:stretch>
+                      <a:fillRect/>
+                    </a:stretch>
+                  </pic:blipFill>
+                  <pic:spPr>
+                    <a:xfrm>
+                      <a:off x="0" y="0"/>
+                      <a:ext cx="2603705" cy="1657549"/>
+                    </a:xfrm>
+                    <a:prstGeom prst="rect">
+                      <a:avLst/>
+                    </a:prstGeom>
+                  </pic:spPr>
+                </pic:pic>
+              </a:graphicData>
+            </a:graphic>
+          </wp:inline>
+        </w:drawing>
+      </w:r>
+    </w:p>
+    <w:p>
+      <w:pPr>
+        <w:rPr>
+          <w:sz w:val="28"/>
+          <w:szCs w:val="28"/>
+        </w:rPr>
+      </w:pPr>
+      <w:r>
+        <w:rPr>
+          <w:sz w:val="28"/>
+          <w:szCs w:val="28"/>
+        </w:rPr>
+        <w:lastRenderedPageBreak/>
+        <w:t xml:space="preserve">Х2 имеет распределение Пуассона </w:t>
+      </w:r>
+      <w:proofErr w:type="gramStart"/>
+      <w:r>
+        <w:rPr>
+          <w:sz w:val="28"/>
+          <w:szCs w:val="28"/>
+        </w:rPr>
+        <w:t>Р(</w:t>
+      </w:r>
+      <w:proofErr w:type="gramEnd"/>
+      <w:r>
+        <w:rPr>
+          <w:sz w:val="28"/>
+          <w:szCs w:val="28"/>
+        </w:rPr>
+        <w:t>λ). Параметр λ определите по формуле:</w:t>
+      </w:r>
+    </w:p>
+    <w:p>
+      <w:pPr>
+        <w:jc w:val="center"/>
+        <w:rPr>
+          <w:sz w:val="28"/>
+          <w:szCs w:val="28"/>
+          <w:lang w:val="en-US"/>
+        </w:rPr>
+      </w:pPr>
+      <w:r>
+        <w:rPr>
+          <w:noProof/>
+          <w:lang w:eastAsia="ru-RU"/>
+        </w:rPr>
+        <w:drawing>
+          <wp:inline distT="0" distB="0" distL="0" distR="0" wp14:anchorId="132FF0F9" wp14:editId="313C4205">
+            <wp:extent cx="1423060" cy="295025"/>
+            <wp:effectExtent l="0" t="0" r="5715" b="0"/>
+            <wp:docPr id="14" name="Рисунок 14"/>
+            <wp:cNvGraphicFramePr>
+              <a:graphicFrameLocks xmlns:a="http://schemas.openxmlformats.org/drawingml/2006/main" noChangeAspect="1"/>
+            </wp:cNvGraphicFramePr>
+            <a:graphic xmlns:a="http://schemas.openxmlformats.org/drawingml/2006/main">
+              <a:graphicData uri="http://schemas.openxmlformats.org/drawingml/2006/picture">
+                <pic:pic xmlns:pic="http://schemas.openxmlformats.org/drawingml/2006/picture">
+                  <pic:nvPicPr>
+                    <pic:cNvPr id="0" name=""/>
+                    <pic:cNvPicPr/>
+                  </pic:nvPicPr>
+                  <pic:blipFill>
+                    <a:blip r:embed="rId21"/>
+                    <a:stretch>
+                      <a:fillRect/>
+                    </a:stretch>
+                  </pic:blipFill>
+                  <pic:spPr>
+                    <a:xfrm>
+                      <a:off x="0" y="0"/>
+                      <a:ext cx="1429376" cy="296334"/>
+                    </a:xfrm>
+                    <a:prstGeom prst="rect">
+                      <a:avLst/>
+                    </a:prstGeom>
+                  </pic:spPr>
+                </pic:pic>
+              </a:graphicData>
+            </a:graphic>
+          </wp:inline>
+        </w:drawing>
+      </w:r>
+    </w:p>
+    <w:p>
+      <w:pPr>
+        <w:rPr>
+          <w:sz w:val="28"/>
+          <w:szCs w:val="28"/>
+          <w:lang w:val="en-US"/>
+        </w:rPr>
+      </w:pPr>
+      <w:r>
+        <w:rPr>
+          <w:sz w:val="28"/>
+          <w:szCs w:val="28"/>
+        </w:rPr>
+        <w:t>Значения аргумента X примите от 1 до 25 с шагом 1.</w:t>
+      </w:r>
+    </w:p>
+    <w:p>
+      <w:pPr>
+        <w:rPr>
+          <w:sz w:val="28"/>
+          <w:szCs w:val="28"/>
+          <w:lang w:val="en-US"/>
+        </w:rPr>
+      </w:pPr>
+      <w:r>
+        <w:rPr>
+          <w:sz w:val="28"/>
+          <w:szCs w:val="28"/>
+        </w:rPr>
+        <w:t xml:space="preserve"> Постройте график для вероятностей биномиального распределения и сравните его с распределением Пуассона. </w:t>
+      </w:r>
+    </w:p>
+    <w:p>
+      <w:pPr>
+        <w:rPr>
+          <w:sz w:val="28"/>
+          <w:szCs w:val="28"/>
+          <w:lang w:val="en-US"/>
+        </w:rPr>
+      </w:pPr>
+      <w:r>
+        <w:rPr>
+          <w:sz w:val="28"/>
+          <w:szCs w:val="28"/>
+        </w:rPr>
+        <w:t>Увеличьте значение n до 100 для обоих распределений и сравните результат.</w:t>
+      </w:r>
+    </w:p>
+    <w:p>
+      <w:pPr>
+        <w:rPr>
+          <w:sz w:val="28"/>
+          <w:szCs w:val="28"/>
+          <w:lang w:val="en-US"/>
+        </w:rPr>
+      </w:pPr>
+      <w:r>
+        <w:rPr>
+          <w:sz w:val="28"/>
+          <w:szCs w:val="28"/>
+          <w:lang w:val="en-US"/>
+        </w:rPr>
+        <w:t>p = (19 mod 10)/10 = 0</w:t>
+      </w:r>
+      <w:proofErr w:type="gramStart"/>
+      <w:r>
+        <w:rPr>
+          <w:sz w:val="28"/>
+          <w:szCs w:val="28"/>
+          <w:lang w:val="en-US"/>
+        </w:rPr>
+        <w:t>,9</w:t>
+      </w:r>
+      <w:proofErr w:type="gramEnd"/>
+    </w:p>
+    <w:p>
+      <w:pPr>
+        <w:rPr>
+          <w:sz w:val="28"/>
+          <w:szCs w:val="28"/>
+          <w:lang w:val="en-US"/>
+        </w:rPr>
+      </w:pPr>
+      <w:r>
+        <w:rPr>
+          <w:sz w:val="28"/>
+          <w:szCs w:val="28"/>
+          <w:lang w:val="en-US"/>
+        </w:rPr>
+        <w:t>λ</w:t>
+      </w:r>
+      <w:r>
+        <w:rPr>
+          <w:sz w:val="28"/>
+          <w:szCs w:val="28"/>
+          <w:lang w:val="en-US"/>
+        </w:rPr>
+        <w:t xml:space="preserve"> = (19 mod 3) + 5 = 6</w:t>
+      </w:r>
+    </w:p>
+    <w:p>
+      <w:pPr>
+        <w:jc w:val="center"/>
+        <w:rPr>
+          <w:sz w:val="28"/>
+          <w:szCs w:val="28"/>
+          <w:lang w:val="en-US"/>
+        </w:rPr>
+      </w:pPr>
+      <w:r>
+        <w:rPr>
+          <w:noProof/>
+          <w:sz w:val="28"/>
+          <w:szCs w:val="28"/>
+          <w:lang w:eastAsia="ru-RU"/>
+        </w:rPr>
+        <w:drawing>
+          <wp:inline distT="0" distB="0" distL="0" distR="0">
+            <wp:extent cx="2457780" cy="2176890"/>
+            <wp:effectExtent l="0" t="0" r="0" b="0"/>
+            <wp:docPr id="15" name="Рисунок 15"/>
+            <wp:cNvGraphicFramePr>
+              <a:graphicFrameLocks xmlns:a="http://schemas.openxmlformats.org/drawingml/2006/main" noChangeAspect="1"/>
+            </wp:cNvGraphicFramePr>
+            <a:graphic xmlns:a="http://schemas.openxmlformats.org/drawingml/2006/main">
+              <a:graphicData uri="http://schemas.openxmlformats.org/drawingml/2006/picture">
+                <pic:pic xmlns:pic="http://schemas.openxmlformats.org/drawingml/2006/picture">
+                  <pic:nvPicPr>
+                    <pic:cNvPr id="0" name="биномрасп.png"/>
+                    <pic:cNvPicPr/>
+                  </pic:nvPicPr>
+                  <pic:blipFill>
+                    <a:blip r:embed="rId22">
+                      <a:extLst>
+                        <a:ext uri="{28A0092B-C50C-407E-A947-70E740481C1C}">
+                          <a14:useLocalDpi xmlns:a14="http://schemas.microsoft.com/office/drawing/2010/main" val="0"/>
+                        </a:ext>
+                      </a:extLst>
+                    </a:blip>
+                    <a:stretch>
+                      <a:fillRect/>
+                    </a:stretch>
+                  </pic:blipFill>
+                  <pic:spPr>
+                    <a:xfrm>
+                      <a:off x="0" y="0"/>
+                      <a:ext cx="2461925" cy="2180561"/>
+                    </a:xfrm>
+                    <a:prstGeom prst="rect">
+                      <a:avLst/>
+                    </a:prstGeom>
+                  </pic:spPr>
+                </pic:pic>
+              </a:graphicData>
+            </a:graphic>
+          </wp:inline>
+        </w:drawing>
+      </w:r>
+    </w:p>
+    <w:p>
+      <w:pPr>
+        <w:jc w:val="center"/>
+        <w:rPr>
+          <w:sz w:val="28"/>
+          <w:szCs w:val="28"/>
+          <w:lang w:val="en-US"/>
+        </w:rPr>
+      </w:pPr>
+      <w:r>
+        <w:rPr>
+          <w:noProof/>
+          <w:sz w:val="28"/>
+          <w:szCs w:val="28"/>
+          <w:lang w:eastAsia="ru-RU"/>
+        </w:rPr>
+        <w:drawing>
+          <wp:inline distT="0" distB="0" distL="0" distR="0">
+            <wp:extent cx="2229456" cy="3181900"/>
+            <wp:effectExtent l="0" t="0" r="0" b="0"/>
+            <wp:docPr id="21" name="Рисунок 21"/>
+            <wp:cNvGraphicFramePr>
+              <a:graphicFrameLocks xmlns:a="http://schemas.openxmlformats.org/drawingml/2006/main" noChangeAspect="1"/>
+            </wp:cNvGraphicFramePr>
+            <a:graphic xmlns:a="http://schemas.openxmlformats.org/drawingml/2006/main">
+              <a:graphicData uri="http://schemas.openxmlformats.org/drawingml/2006/picture">
+                <pic:pic xmlns:pic="http://schemas.openxmlformats.org/drawingml/2006/picture">
+                  <pic:nvPicPr>
+                    <pic:cNvPr id="0" name="пуассон.расп.png"/>
+                    <pic:cNvPicPr/>
+                  </pic:nvPicPr>
+                  <pic:blipFill>
+                    <a:blip r:embed="rId23">
+                      <a:extLst>
+                        <a:ext uri="{28A0092B-C50C-407E-A947-70E740481C1C}">
+                          <a14:useLocalDpi xmlns:a14="http://schemas.microsoft.com/office/drawing/2010/main" val="0"/>
+                        </a:ext>
+                      </a:extLst>
+                    </a:blip>
+                    <a:stretch>
+                      <a:fillRect/>
+                    </a:stretch>
+                  </pic:blipFill>
+                  <pic:spPr>
+                    <a:xfrm>
+                      <a:off x="0" y="0"/>
+                      <a:ext cx="2244368" cy="3203183"/>
+                    </a:xfrm>
+                    <a:prstGeom prst="rect">
+                      <a:avLst/>
+                    </a:prstGeom>
+                  </pic:spPr>
+                </pic:pic>
+              </a:graphicData>
+            </a:graphic>
+          </wp:inline>
+        </w:drawing>
+      </w:r>
+    </w:p>
+    <w:p>
+      <w:pPr>
+        <w:rPr>
+          <w:sz w:val="28"/>
+          <w:szCs w:val="28"/>
+          <w:lang w:val="en-US"/>
+        </w:rPr>
+      </w:pPr>
+      <w:r>
+        <w:rPr>
+          <w:sz w:val="28"/>
+          <w:szCs w:val="28"/>
+        </w:rPr>
+        <w:lastRenderedPageBreak/>
+        <w:t>Сравнение</w:t>
+      </w:r>
+      <w:r>
+        <w:rPr>
+          <w:sz w:val="28"/>
+          <w:szCs w:val="28"/>
+          <w:lang w:val="en-US"/>
+        </w:rPr>
+        <w:t>:</w:t>
+      </w:r>
+    </w:p>
+    <w:p>
+      <w:pPr>
+        <w:jc w:val="center"/>
+        <w:rPr>
+          <w:sz w:val="28"/>
+          <w:szCs w:val="28"/>
+          <w:lang w:val="en-US"/>
+        </w:rPr>
+      </w:pPr>
+      <w:r>
+        <w:rPr>
+          <w:noProof/>
+          <w:sz w:val="28"/>
+          <w:szCs w:val="28"/>
+          <w:lang w:eastAsia="ru-RU"/>
+        </w:rPr>
+        <w:drawing>
+          <wp:inline distT="0" distB="0" distL="0" distR="0">
+            <wp:extent cx="2801341" cy="1734987"/>
+            <wp:effectExtent l="0" t="0" r="0" b="0"/>
+            <wp:docPr id="18" name="Рисунок 18"/>
+            <wp:cNvGraphicFramePr>
+              <a:graphicFrameLocks xmlns:a="http://schemas.openxmlformats.org/drawingml/2006/main" noChangeAspect="1"/>
+            </wp:cNvGraphicFramePr>
+            <a:graphic xmlns:a="http://schemas.openxmlformats.org/drawingml/2006/main">
+              <a:graphicData uri="http://schemas.openxmlformats.org/drawingml/2006/picture">
+                <pic:pic xmlns:pic="http://schemas.openxmlformats.org/drawingml/2006/picture">
+                  <pic:nvPicPr>
+                    <pic:cNvPr id="0" name="сравненние пуассон с бернулли.png"/>
+                    <pic:cNvPicPr/>
+                  </pic:nvPicPr>
+                  <pic:blipFill>
+                    <a:blip r:embed="rId24">
+                      <a:extLst>
+                        <a:ext uri="{28A0092B-C50C-407E-A947-70E740481C1C}">
+                          <a14:useLocalDpi xmlns:a14="http://schemas.microsoft.com/office/drawing/2010/main" val="0"/>
+                        </a:ext>
+                      </a:extLst>
+                    </a:blip>
+                    <a:stretch>
+                      <a:fillRect/>
+                    </a:stretch>
+                  </pic:blipFill>
+                  <pic:spPr>
+                    <a:xfrm>
+                      <a:off x="0" y="0"/>
+                      <a:ext cx="2804495" cy="1736940"/>
+                    </a:xfrm>
+                    <a:prstGeom prst="rect">
+                      <a:avLst/>
+                    </a:prstGeom>
+                  </pic:spPr>
+                </pic:pic>
+              </a:graphicData>
+            </a:graphic>
+          </wp:inline>
+        </w:drawing>
+      </w:r>
+    </w:p>
+    <w:p>
+      <w:pPr>
+        <w:rPr>
+          <w:sz w:val="28"/>
+          <w:szCs w:val="28"/>
+          <w:lang w:val="en-US"/>
+        </w:rPr>
+      </w:pPr>
+      <w:r>
+        <w:rPr>
+          <w:sz w:val="28"/>
+          <w:szCs w:val="28"/>
+        </w:rPr>
+        <w:t xml:space="preserve">Сравнение при </w:t>
+      </w:r>
+      <w:r>
+        <w:rPr>
+          <w:sz w:val="28"/>
+          <w:szCs w:val="28"/>
+          <w:lang w:val="en-US"/>
+        </w:rPr>
+        <w:t>n = 100:</w:t>
+      </w:r>
+    </w:p>
+    <w:p>
+      <w:pPr>
+        <w:jc w:val="center"/>
+        <w:rPr>
+          <w:sz w:val="28"/>
+          <w:szCs w:val="28"/>
+          <w:lang w:val="en-US"/>
+        </w:rPr>
+      </w:pPr>
+      <w:r>
+        <w:rPr>
+          <w:noProof/>
+          <w:lang w:eastAsia="ru-RU"/>
+        </w:rPr>
+        <w:drawing>
+          <wp:inline distT="0" distB="0" distL="0" distR="0" wp14:anchorId="3104BE62" wp14:editId="48C45B9C">
+            <wp:extent cx="2788612" cy="1719165"/>
+            <wp:effectExtent l="0" t="0" r="0" b="0"/>
+            <wp:docPr id="23" name="Рисунок 23"/>
+            <wp:cNvGraphicFramePr>
+              <a:graphicFrameLocks xmlns:a="http://schemas.openxmlformats.org/drawingml/2006/main" noChangeAspect="1"/>
+            </wp:cNvGraphicFramePr>
+            <a:graphic xmlns:a="http://schemas.openxmlformats.org/drawingml/2006/main">
+              <a:graphicData uri="http://schemas.openxmlformats.org/drawingml/2006/picture">
+                <pic:pic xmlns:pic="http://schemas.openxmlformats.org/drawingml/2006/picture">
+                  <pic:nvPicPr>
+                    <pic:cNvPr id="0" name=""/>
+                    <pic:cNvPicPr/>
+                  </pic:nvPicPr>
+                  <pic:blipFill>
+                    <a:blip r:embed="rId25"/>
+                    <a:stretch>
+                      <a:fillRect/>
+                    </a:stretch>
+                  </pic:blipFill>
+                  <pic:spPr>
+                    <a:xfrm>
+                      <a:off x="0" y="0"/>
+                      <a:ext cx="2790633" cy="1720411"/>
+                    </a:xfrm>
+                    <a:prstGeom prst="rect">
+                      <a:avLst/>
+                    </a:prstGeom>
+                  </pic:spPr>
+                </pic:pic>
+              </a:graphicData>
+            </a:graphic>
+          </wp:inline>
+        </w:drawing>
+      </w:r>
+      <w:bookmarkStart w:id="0" w:name="_GoBack"/>
+      <w:bookmarkEnd w:id="0"/>
+    </w:p>
+    <w:p>
+      <w:pPr>
+        <w:rPr>
+          <w:sz w:val="28"/>
+          <w:szCs w:val="28"/>
+        </w:rPr>
+      </w:pPr>
+      <w:r>
+        <w:rPr>
+          <w:b/>
+          <w:sz w:val="28"/>
+          <w:szCs w:val="28"/>
+        </w:rPr>
+        <w:t>Вывод</w:t>
+      </w:r>
+      <w:r>
+        <w:rPr>
+          <w:b/>
+          <w:sz w:val="28"/>
+          <w:szCs w:val="28"/>
+        </w:rPr>
+        <w:t xml:space="preserve">: </w:t>
+      </w:r>
+      <w:r>
+        <w:rPr>
+          <w:sz w:val="28"/>
+          <w:szCs w:val="28"/>
+        </w:rPr>
+        <w:t>получить навыки представления и анализа случайных величин через законы распределения в различных формах.</w:t>
+      </w:r>
+    </w:p>
+    <w:p>
+      <w:pPr>
+        <w:jc w:val="center"/>
+        <w:rPr>
+          <w:sz w:val="28"/>
+          <w:szCs w:val="28"/>
+        </w:rPr>
       </w:pPr>
     </w:p>
     <w:sectPr>
-      <w:pgSz w:w="11906" w:h="16838"/>
-      <w:pgMar w:top="1134" w:right="850" w:bottom="1134" w:left="1701" w:header="708" w:footer="708" w:gutter="0"/>
+      <w:pgSz w:w="11906" w:h="16838" w:code="9"/>
+      <w:pgMar w:top="1418" w:right="1134" w:bottom="1134" w:left="1418" w:header="709" w:footer="709" w:gutter="0"/>
       <w:cols w:space="708"/>
       <w:docGrid w:linePitch="360"/>
     </w:sectPr>
   </w:body>
 </w:document>
+</file>
+
+<file path=word/numbering.xml><?xml version="1.0" encoding="utf-8"?>
+<w:numbering xmlns:wpc="http://schemas.microsoft.com/office/word/2010/wordprocessingCanvas" xmlns:mc="http://schemas.openxmlformats.org/markup-compatibility/2006" xmlns:o="urn:schemas-microsoft-com:office:office" xmlns:r="http://schemas.openxmlformats.org/officeDocument/2006/relationships" xmlns:m="http://schemas.openxmlformats.org/officeDocument/2006/math" xmlns:v="urn:schemas-microsoft-com:vml" xmlns:wp14="http://schemas.microsoft.com/office/word/2010/wordprocessingDrawing" xmlns:wp="http://schemas.openxmlformats.org/drawingml/2006/wordprocessingDrawing" xmlns:w10="urn:schemas-microsoft-com:office:word" xmlns:w="http://schemas.openxmlformats.org/wordprocessingml/2006/main" xmlns:w14="http://schemas.microsoft.com/office/word/2010/wordml" xmlns:wpg="http://schemas.microsoft.com/office/word/2010/wordprocessingGroup" xmlns:wpi="http://schemas.microsoft.com/office/word/2010/wordprocessingInk" xmlns:wne="http://schemas.microsoft.com/office/word/2006/wordml" xmlns:wps="http://schemas.microsoft.com/office/word/2010/wordprocessingShape" mc:Ignorable="w14 wp14">
+  <w:abstractNum w:abstractNumId="0">
+    <w:nsid w:val="243E18A2"/>
+    <w:multiLevelType w:val="hybridMultilevel"/>
+    <w:tmpl w:val="5F223762"/>
+    <w:lvl w:ilvl="0" w:tplc="0419000F">
+      <w:start w:val="1"/>
+      <w:numFmt w:val="decimal"/>
+      <w:lvlText w:val="%1."/>
+      <w:lvlJc w:val="left"/>
+      <w:pPr>
+        <w:ind w:left="720" w:hanging="360"/>
+      </w:pPr>
+      <w:rPr>
+        <w:rFonts w:hint="default"/>
+      </w:rPr>
+    </w:lvl>
+    <w:lvl w:ilvl="1" w:tplc="04190019" w:tentative="1">
+      <w:start w:val="1"/>
+      <w:numFmt w:val="lowerLetter"/>
+      <w:lvlText w:val="%2."/>
+      <w:lvlJc w:val="left"/>
+      <w:pPr>
+        <w:ind w:left="1440" w:hanging="360"/>
+      </w:pPr>
+    </w:lvl>
+    <w:lvl w:ilvl="2" w:tplc="0419001B" w:tentative="1">
+      <w:start w:val="1"/>
+      <w:numFmt w:val="lowerRoman"/>
+      <w:lvlText w:val="%3."/>
+      <w:lvlJc w:val="right"/>
+      <w:pPr>
+        <w:ind w:left="2160" w:hanging="180"/>
+      </w:pPr>
+    </w:lvl>
+    <w:lvl w:ilvl="3" w:tplc="0419000F" w:tentative="1">
+      <w:start w:val="1"/>
+      <w:numFmt w:val="decimal"/>
+      <w:lvlText w:val="%4."/>
+      <w:lvlJc w:val="left"/>
+      <w:pPr>
+        <w:ind w:left="2880" w:hanging="360"/>
+      </w:pPr>
+    </w:lvl>
+    <w:lvl w:ilvl="4" w:tplc="04190019" w:tentative="1">
+      <w:start w:val="1"/>
+      <w:numFmt w:val="lowerLetter"/>
+      <w:lvlText w:val="%5."/>
+      <w:lvlJc w:val="left"/>
+      <w:pPr>
+        <w:ind w:left="3600" w:hanging="360"/>
+      </w:pPr>
+    </w:lvl>
+    <w:lvl w:ilvl="5" w:tplc="0419001B" w:tentative="1">
+      <w:start w:val="1"/>
+      <w:numFmt w:val="lowerRoman"/>
+      <w:lvlText w:val="%6."/>
+      <w:lvlJc w:val="right"/>
+      <w:pPr>
+        <w:ind w:left="4320" w:hanging="180"/>
+      </w:pPr>
+    </w:lvl>
+    <w:lvl w:ilvl="6" w:tplc="0419000F" w:tentative="1">
+      <w:start w:val="1"/>
+      <w:numFmt w:val="decimal"/>
+      <w:lvlText w:val="%7."/>
+      <w:lvlJc w:val="left"/>
+      <w:pPr>
+        <w:ind w:left="5040" w:hanging="360"/>
+      </w:pPr>
+    </w:lvl>
+    <w:lvl w:ilvl="7" w:tplc="04190019" w:tentative="1">
+      <w:start w:val="1"/>
+      <w:numFmt w:val="lowerLetter"/>
+      <w:lvlText w:val="%8."/>
+      <w:lvlJc w:val="left"/>
+      <w:pPr>
+        <w:ind w:left="5760" w:hanging="360"/>
+      </w:pPr>
+    </w:lvl>
+    <w:lvl w:ilvl="8" w:tplc="0419001B" w:tentative="1">
+      <w:start w:val="1"/>
+      <w:numFmt w:val="lowerRoman"/>
+      <w:lvlText w:val="%9."/>
+      <w:lvlJc w:val="right"/>
+      <w:pPr>
+        <w:ind w:left="6480" w:hanging="180"/>
+      </w:pPr>
+    </w:lvl>
+  </w:abstractNum>
+  <w:num w:numId="1">
+    <w:abstractNumId w:val="0"/>
+  </w:num>
+</w:numbering>
 </file>
 
 <file path=word/styles.xml><?xml version="1.0" encoding="utf-8"?>
@@ -688,6 +3058,47 @@
       <w:szCs w:val="28"/>
     </w:rPr>
   </w:style>
+  <w:style w:type="paragraph" w:styleId="a6">
+    <w:name w:val="Balloon Text"/>
+    <w:basedOn w:val="a"/>
+    <w:link w:val="a7"/>
+    <w:uiPriority w:val="99"/>
+    <w:semiHidden/>
+    <w:unhideWhenUsed/>
+    <w:rsid w:val="00435563"/>
+    <w:pPr>
+      <w:spacing w:before="0" w:after="0" w:line="240" w:lineRule="auto"/>
+    </w:pPr>
+    <w:rPr>
+      <w:rFonts w:ascii="Tahoma" w:hAnsi="Tahoma" w:cs="Tahoma"/>
+      <w:sz w:val="16"/>
+      <w:szCs w:val="16"/>
+    </w:rPr>
+  </w:style>
+  <w:style w:type="character" w:customStyle="1" w:styleId="a7">
+    <w:name w:val="Текст выноски Знак"/>
+    <w:basedOn w:val="a0"/>
+    <w:link w:val="a6"/>
+    <w:uiPriority w:val="99"/>
+    <w:semiHidden/>
+    <w:rsid w:val="00435563"/>
+    <w:rPr>
+      <w:rFonts w:ascii="Tahoma" w:eastAsia="Times New Roman" w:hAnsi="Tahoma" w:cs="Tahoma"/>
+      <w:sz w:val="16"/>
+      <w:szCs w:val="16"/>
+    </w:rPr>
+  </w:style>
+  <w:style w:type="paragraph" w:styleId="a8">
+    <w:name w:val="List Paragraph"/>
+    <w:basedOn w:val="a"/>
+    <w:uiPriority w:val="34"/>
+    <w:qFormat/>
+    <w:rsid w:val="00EF35C1"/>
+    <w:pPr>
+      <w:ind w:left="720"/>
+      <w:contextualSpacing/>
+    </w:pPr>
+  </w:style>
 </w:styles>
 </file>
 
@@ -943,6 +3354,47 @@
       <w:sz w:val="28"/>
       <w:szCs w:val="28"/>
     </w:rPr>
+  </w:style>
+  <w:style w:type="paragraph" w:styleId="a6">
+    <w:name w:val="Balloon Text"/>
+    <w:basedOn w:val="a"/>
+    <w:link w:val="a7"/>
+    <w:uiPriority w:val="99"/>
+    <w:semiHidden/>
+    <w:unhideWhenUsed/>
+    <w:rsid w:val="00435563"/>
+    <w:pPr>
+      <w:spacing w:before="0" w:after="0" w:line="240" w:lineRule="auto"/>
+    </w:pPr>
+    <w:rPr>
+      <w:rFonts w:ascii="Tahoma" w:hAnsi="Tahoma" w:cs="Tahoma"/>
+      <w:sz w:val="16"/>
+      <w:szCs w:val="16"/>
+    </w:rPr>
+  </w:style>
+  <w:style w:type="character" w:customStyle="1" w:styleId="a7">
+    <w:name w:val="Текст выноски Знак"/>
+    <w:basedOn w:val="a0"/>
+    <w:link w:val="a6"/>
+    <w:uiPriority w:val="99"/>
+    <w:semiHidden/>
+    <w:rsid w:val="00435563"/>
+    <w:rPr>
+      <w:rFonts w:ascii="Tahoma" w:eastAsia="Times New Roman" w:hAnsi="Tahoma" w:cs="Tahoma"/>
+      <w:sz w:val="16"/>
+      <w:szCs w:val="16"/>
+    </w:rPr>
+  </w:style>
+  <w:style w:type="paragraph" w:styleId="a8">
+    <w:name w:val="List Paragraph"/>
+    <w:basedOn w:val="a"/>
+    <w:uiPriority w:val="34"/>
+    <w:qFormat/>
+    <w:rsid w:val="00EF35C1"/>
+    <w:pPr>
+      <w:ind w:left="720"/>
+      <w:contextualSpacing/>
+    </w:pPr>
   </w:style>
 </w:styles>
 </file>
@@ -1230,4 +3682,16 @@
   <a:objectDefaults/>
   <a:extraClrSchemeLst/>
 </a:theme>
+</file>
+
+<file path=customXml/item1.xml><?xml version="1.0" encoding="utf-8"?>
+<b:Sources xmlns:b="http://schemas.openxmlformats.org/officeDocument/2006/bibliography" xmlns="http://schemas.openxmlformats.org/officeDocument/2006/bibliography" SelectedStyle="\APA.XSL" StyleName="APA"/>
+</file>
+
+<file path=customXml/itemProps1.xml><?xml version="1.0" encoding="utf-8"?>
+<ds:datastoreItem xmlns:ds="http://schemas.openxmlformats.org/officeDocument/2006/customXml" ds:itemID="{8E5F4030-83A9-499F-97FE-C6EADC4F347E}">
+  <ds:schemaRefs>
+    <ds:schemaRef ds:uri="http://schemas.openxmlformats.org/officeDocument/2006/bibliography"/>
+  </ds:schemaRefs>
+</ds:datastoreItem>
 </file>
</xml_diff>